<commit_message>
Update Quick Reference with corrected handoff criteria
- Fixed DI → DT handoff in Quick Reference to match main plan
- Updated accounts from 1M to 5M rows for consistency
- Regenerated DOCX files with corrected information
- Both documents now have consistent handoff flow
</commit_message>
<xml_diff>
--- a/Documentation/APJ_SUMMIT_QUICK_REFERENCE.docx
+++ b/Documentation/APJ_SUMMIT_QUICK_REFERENCE.docx
@@ -1157,7 +1157,7 @@
         <w:pStyle w:val="Heading2"/>
       </w:pPr>
       <w:r>
-        <w:t>DI → DM Handoff</w:t>
+        <w:t>DI → DT Handoff</w:t>
       </w:r>
     </w:p>
     <w:p>
@@ -1167,7 +1167,7 @@
     </w:p>
     <w:p>
       <w:r>
-        <w:t>✅ ACCOUNTS table (1M rows) in Bronze</w:t>
+        <w:t>✅ ACCOUNTS table (5M rows) in Bronze</w:t>
       </w:r>
     </w:p>
     <w:p>

</xml_diff>